<commit_message>
add_script and fix homework
</commit_message>
<xml_diff>
--- a/homework.docx
+++ b/homework.docx
@@ -174,15 +174,7 @@
           <w:color w:val="24292E"/>
           <w:shd w:val="clear" w:color="auto" w:fill="FFFFFF"/>
         </w:rPr>
-        <w:t xml:space="preserve">                               </w:t>
-      </w:r>
-      <w:r>
-        <w:rPr>
-          <w:rFonts w:ascii="Segoe UI" w:hAnsi="Segoe UI" w:cs="Segoe UI"/>
-          <w:color w:val="24292E"/>
-          <w:shd w:val="clear" w:color="auto" w:fill="FFFFFF"/>
-        </w:rPr>
-        <w:t xml:space="preserve">                           </w:t>
+        <w:t xml:space="preserve">                                                          </w:t>
       </w:r>
       <w:proofErr w:type="gramStart"/>
       <w:r>
@@ -324,15 +316,7 @@
           <w:color w:val="24292E"/>
           <w:shd w:val="clear" w:color="auto" w:fill="FFFFFF"/>
         </w:rPr>
-        <w:t xml:space="preserve"> </w:t>
-      </w:r>
-      <w:r>
-        <w:rPr>
-          <w:rFonts w:ascii="Segoe UI" w:hAnsi="Segoe UI" w:cs="Segoe UI"/>
-          <w:color w:val="24292E"/>
-          <w:shd w:val="clear" w:color="auto" w:fill="FFFFFF"/>
-        </w:rPr>
-        <w:t xml:space="preserve">                         </w:t>
+        <w:t xml:space="preserve">                          </w:t>
       </w:r>
       <w:r>
         <w:rPr>
@@ -429,15 +413,7 @@
           <w:color w:val="24292E"/>
           <w:shd w:val="clear" w:color="auto" w:fill="FFFFFF"/>
         </w:rPr>
-        <w:t xml:space="preserve"> </w:t>
-      </w:r>
-      <w:r>
-        <w:rPr>
-          <w:rFonts w:ascii="Segoe UI" w:hAnsi="Segoe UI" w:cs="Segoe UI"/>
-          <w:color w:val="24292E"/>
-          <w:shd w:val="clear" w:color="auto" w:fill="FFFFFF"/>
-        </w:rPr>
-        <w:t xml:space="preserve"> </w:t>
+        <w:t xml:space="preserve">  </w:t>
       </w:r>
       <w:r>
         <w:rPr>
@@ -1189,15 +1165,7 @@
           <w:color w:val="24292E"/>
           <w:shd w:val="clear" w:color="auto" w:fill="FFFFFF"/>
         </w:rPr>
-        <w:t xml:space="preserve"> </w:t>
-      </w:r>
-      <w:r>
-        <w:rPr>
-          <w:rFonts w:ascii="Segoe UI" w:hAnsi="Segoe UI" w:cs="Segoe UI"/>
-          <w:color w:val="24292E"/>
-          <w:shd w:val="clear" w:color="auto" w:fill="FFFFFF"/>
-        </w:rPr>
-        <w:t xml:space="preserve"> </w:t>
+        <w:t xml:space="preserve">  </w:t>
       </w:r>
       <w:r>
         <w:rPr>
@@ -1312,17 +1280,7 @@
           <w:color w:val="24292E"/>
           <w:shd w:val="clear" w:color="auto" w:fill="FFFFFF"/>
         </w:rPr>
-        <w:t xml:space="preserve">Открыть </w:t>
-      </w:r>
-      <w:bookmarkStart w:id="0" w:name="_GoBack"/>
-      <w:bookmarkEnd w:id="0"/>
-      <w:r>
-        <w:rPr>
-          <w:rFonts w:ascii="Segoe UI" w:hAnsi="Segoe UI" w:cs="Segoe UI"/>
-          <w:color w:val="24292E"/>
-          <w:shd w:val="clear" w:color="auto" w:fill="FFFFFF"/>
-        </w:rPr>
-        <w:t xml:space="preserve">любой </w:t>
+        <w:t xml:space="preserve">Открыть любой </w:t>
       </w:r>
       <w:r>
         <w:rPr>
@@ -1447,15 +1405,7 @@
           <w:color w:val="24292E"/>
           <w:shd w:val="clear" w:color="auto" w:fill="FFFFFF"/>
         </w:rPr>
-        <w:t xml:space="preserve">Написать туда что-нибудь          </w:t>
-      </w:r>
-      <w:r>
-        <w:rPr>
-          <w:rFonts w:ascii="Segoe UI" w:hAnsi="Segoe UI" w:cs="Segoe UI"/>
-          <w:color w:val="24292E"/>
-          <w:shd w:val="clear" w:color="auto" w:fill="FFFFFF"/>
-        </w:rPr>
-        <w:t xml:space="preserve">                            </w:t>
+        <w:t xml:space="preserve">Написать туда что-нибудь                                      </w:t>
       </w:r>
       <w:proofErr w:type="gramStart"/>
       <w:r>
@@ -1525,15 +1475,7 @@
           <w:color w:val="24292E"/>
           <w:shd w:val="clear" w:color="auto" w:fill="FFFFFF"/>
         </w:rPr>
-        <w:t xml:space="preserve">Сохранить и выйти                            </w:t>
-      </w:r>
-      <w:r>
-        <w:rPr>
-          <w:rFonts w:ascii="Segoe UI" w:hAnsi="Segoe UI" w:cs="Segoe UI"/>
-          <w:color w:val="24292E"/>
-          <w:shd w:val="clear" w:color="auto" w:fill="FFFFFF"/>
-        </w:rPr>
-        <w:t xml:space="preserve">                      </w:t>
+        <w:t xml:space="preserve">Сохранить и выйти                                                  </w:t>
       </w:r>
       <w:proofErr w:type="gramStart"/>
       <w:r>
@@ -1849,36 +1791,30 @@
           <w:shd w:val="clear" w:color="auto" w:fill="FFFFFF"/>
           <w:lang w:val="en-US"/>
         </w:rPr>
-        <w:t xml:space="preserve"> 5.json /home/user/'</w:t>
-      </w:r>
-      <w:r>
-        <w:rPr>
-          <w:rFonts w:ascii="Segoe UI" w:hAnsi="Segoe UI" w:cs="Segoe UI"/>
-          <w:b/>
-          <w:color w:val="1F3864" w:themeColor="accent5" w:themeShade="80"/>
-          <w:shd w:val="clear" w:color="auto" w:fill="FFFFFF"/>
-        </w:rPr>
-        <w:t>рабочий</w:t>
-      </w:r>
-      <w:r>
-        <w:rPr>
-          <w:rFonts w:ascii="Segoe UI" w:hAnsi="Segoe UI" w:cs="Segoe UI"/>
-          <w:b/>
-          <w:color w:val="1F3864" w:themeColor="accent5" w:themeShade="80"/>
-          <w:shd w:val="clear" w:color="auto" w:fill="FFFFFF"/>
-          <w:lang w:val="en-US"/>
-        </w:rPr>
-        <w:t xml:space="preserve"> </w:t>
-      </w:r>
-      <w:r>
-        <w:rPr>
-          <w:rFonts w:ascii="Segoe UI" w:hAnsi="Segoe UI" w:cs="Segoe UI"/>
-          <w:b/>
-          <w:color w:val="1F3864" w:themeColor="accent5" w:themeShade="80"/>
-          <w:shd w:val="clear" w:color="auto" w:fill="FFFFFF"/>
-        </w:rPr>
-        <w:t>стол</w:t>
-      </w:r>
+        <w:t xml:space="preserve"> 5.json /c/Users</w:t>
+      </w:r>
+      <w:r>
+        <w:rPr>
+          <w:rFonts w:ascii="Segoe UI" w:hAnsi="Segoe UI" w:cs="Segoe UI"/>
+          <w:b/>
+          <w:color w:val="1F3864" w:themeColor="accent5" w:themeShade="80"/>
+          <w:shd w:val="clear" w:color="auto" w:fill="FFFFFF"/>
+          <w:lang w:val="en-US"/>
+        </w:rPr>
+        <w:t>/user/'</w:t>
+      </w:r>
+      <w:proofErr w:type="spellStart"/>
+      <w:r>
+        <w:rPr>
+          <w:rFonts w:ascii="Segoe UI" w:hAnsi="Segoe UI" w:cs="Segoe UI"/>
+          <w:b/>
+          <w:color w:val="1F3864" w:themeColor="accent5" w:themeShade="80"/>
+          <w:shd w:val="clear" w:color="auto" w:fill="FFFFFF"/>
+          <w:lang w:val="en-US"/>
+        </w:rPr>
+        <w:t>gir_repo</w:t>
+      </w:r>
+      <w:proofErr w:type="spellEnd"/>
       <w:r>
         <w:rPr>
           <w:rFonts w:ascii="Segoe UI" w:hAnsi="Segoe UI" w:cs="Segoe UI"/>
@@ -1897,37 +1833,37 @@
           <w:shd w:val="clear" w:color="auto" w:fill="FFFFFF"/>
           <w:lang w:val="en-US"/>
         </w:rPr>
-        <w:t>folder</w:t>
-      </w:r>
-      <w:r>
-        <w:rPr>
-          <w:rFonts w:ascii="Segoe UI" w:hAnsi="Segoe UI" w:cs="Segoe UI"/>
-          <w:b/>
-          <w:color w:val="1F3864" w:themeColor="accent5" w:themeShade="80"/>
-          <w:shd w:val="clear" w:color="auto" w:fill="FFFFFF"/>
-          <w:lang w:val="en-US"/>
-        </w:rPr>
-        <w:t>2/</w:t>
-      </w:r>
-      <w:r>
-        <w:rPr>
-          <w:rFonts w:ascii="Segoe UI" w:hAnsi="Segoe UI" w:cs="Segoe UI"/>
-          <w:b/>
-          <w:color w:val="1F3864" w:themeColor="accent5" w:themeShade="80"/>
-          <w:shd w:val="clear" w:color="auto" w:fill="FFFFFF"/>
-          <w:lang w:val="en-US"/>
-        </w:rPr>
-        <w:t>fold</w:t>
-      </w:r>
-      <w:r>
-        <w:rPr>
-          <w:rFonts w:ascii="Segoe UI" w:hAnsi="Segoe UI" w:cs="Segoe UI"/>
-          <w:b/>
-          <w:color w:val="1F3864" w:themeColor="accent5" w:themeShade="80"/>
-          <w:shd w:val="clear" w:color="auto" w:fill="FFFFFF"/>
-          <w:lang w:val="en-US"/>
-        </w:rPr>
-        <w:t>2)</w:t>
+        <w:t>Linux</w:t>
+      </w:r>
+      <w:r>
+        <w:rPr>
+          <w:rFonts w:ascii="Segoe UI" w:hAnsi="Segoe UI" w:cs="Segoe UI"/>
+          <w:b/>
+          <w:color w:val="1F3864" w:themeColor="accent5" w:themeShade="80"/>
+          <w:shd w:val="clear" w:color="auto" w:fill="FFFFFF"/>
+          <w:lang w:val="en-US"/>
+        </w:rPr>
+        <w:t>/</w:t>
+      </w:r>
+      <w:r>
+        <w:rPr>
+          <w:rFonts w:ascii="Segoe UI" w:hAnsi="Segoe UI" w:cs="Segoe UI"/>
+          <w:b/>
+          <w:color w:val="1F3864" w:themeColor="accent5" w:themeShade="80"/>
+          <w:shd w:val="clear" w:color="auto" w:fill="FFFFFF"/>
+          <w:lang w:val="en-US"/>
+        </w:rPr>
+        <w:t>theory</w:t>
+      </w:r>
+      <w:r>
+        <w:rPr>
+          <w:rFonts w:ascii="Segoe UI" w:hAnsi="Segoe UI" w:cs="Segoe UI"/>
+          <w:b/>
+          <w:color w:val="1F3864" w:themeColor="accent5" w:themeShade="80"/>
+          <w:shd w:val="clear" w:color="auto" w:fill="FFFFFF"/>
+          <w:lang w:val="en-US"/>
+        </w:rPr>
+        <w:t>)</w:t>
       </w:r>
     </w:p>
     <w:p>
@@ -1950,14 +1886,7 @@
           <w:rFonts w:ascii="Segoe UI" w:hAnsi="Segoe UI" w:cs="Segoe UI"/>
           <w:shd w:val="clear" w:color="auto" w:fill="FFFFFF"/>
         </w:rPr>
-        <w:t>скопировать 2 файла, в любую другую папку</w:t>
-      </w:r>
-      <w:r>
-        <w:rPr>
-          <w:rFonts w:ascii="Segoe UI" w:hAnsi="Segoe UI" w:cs="Segoe UI"/>
-          <w:shd w:val="clear" w:color="auto" w:fill="FFFFFF"/>
-        </w:rPr>
-        <w:t xml:space="preserve">          </w:t>
+        <w:t xml:space="preserve">скопировать 2 файла, в любую другую папку          </w:t>
       </w:r>
     </w:p>
     <w:p>
@@ -2064,17 +1993,17 @@
           <w:shd w:val="clear" w:color="auto" w:fill="FFFFFF"/>
           <w:lang w:val="en-US"/>
         </w:rPr>
-        <w:t xml:space="preserve"> /</w:t>
-      </w:r>
-      <w:r>
-        <w:rPr>
-          <w:rFonts w:ascii="Segoe UI" w:hAnsi="Segoe UI" w:cs="Segoe UI"/>
-          <w:b/>
-          <w:color w:val="002060"/>
-          <w:shd w:val="clear" w:color="auto" w:fill="FFFFFF"/>
-          <w:lang w:val="en-US"/>
-        </w:rPr>
-        <w:t>home</w:t>
+        <w:t xml:space="preserve"> </w:t>
+      </w:r>
+      <w:r>
+        <w:rPr>
+          <w:rFonts w:ascii="Segoe UI" w:hAnsi="Segoe UI" w:cs="Segoe UI"/>
+          <w:b/>
+          <w:color w:val="002060"/>
+          <w:shd w:val="clear" w:color="auto" w:fill="FFFFFF"/>
+          <w:lang w:val="en-US"/>
+        </w:rPr>
+        <w:t>/c</w:t>
       </w:r>
       <w:r>
         <w:rPr>
@@ -2094,7 +2023,37 @@
           <w:shd w:val="clear" w:color="auto" w:fill="FFFFFF"/>
           <w:lang w:val="en-US"/>
         </w:rPr>
-        <w:t>user</w:t>
+        <w:t>Users</w:t>
+      </w:r>
+      <w:r>
+        <w:rPr>
+          <w:rFonts w:ascii="Segoe UI" w:hAnsi="Segoe UI" w:cs="Segoe UI"/>
+          <w:b/>
+          <w:color w:val="002060"/>
+          <w:shd w:val="clear" w:color="auto" w:fill="FFFFFF"/>
+          <w:lang w:val="en-US"/>
+        </w:rPr>
+        <w:t>/</w:t>
+      </w:r>
+      <w:r>
+        <w:rPr>
+          <w:rFonts w:ascii="Segoe UI" w:hAnsi="Segoe UI" w:cs="Segoe UI"/>
+          <w:b/>
+          <w:color w:val="002060"/>
+          <w:shd w:val="clear" w:color="auto" w:fill="FFFFFF"/>
+          <w:lang w:val="en-US"/>
+        </w:rPr>
+        <w:t>U</w:t>
+      </w:r>
+      <w:r>
+        <w:rPr>
+          <w:rFonts w:ascii="Segoe UI" w:hAnsi="Segoe UI" w:cs="Segoe UI"/>
+          <w:b/>
+          <w:color w:val="002060"/>
+          <w:shd w:val="clear" w:color="auto" w:fill="FFFFFF"/>
+          <w:lang w:val="en-US"/>
+        </w:rPr>
+        <w:t>ser</w:t>
       </w:r>
       <w:r>
         <w:rPr>
@@ -2106,34 +2065,18 @@
         </w:rPr>
         <w:t>/’</w:t>
       </w:r>
-      <w:r>
-        <w:rPr>
-          <w:rFonts w:ascii="Segoe UI" w:hAnsi="Segoe UI" w:cs="Segoe UI"/>
-          <w:b/>
-          <w:color w:val="002060"/>
-          <w:shd w:val="clear" w:color="auto" w:fill="FFFFFF"/>
-        </w:rPr>
-        <w:t>рабочий</w:t>
-      </w:r>
-      <w:r>
-        <w:rPr>
-          <w:rFonts w:ascii="Segoe UI" w:hAnsi="Segoe UI" w:cs="Segoe UI"/>
-          <w:b/>
-          <w:color w:val="002060"/>
-          <w:shd w:val="clear" w:color="auto" w:fill="FFFFFF"/>
-          <w:lang w:val="en-US"/>
-        </w:rPr>
-        <w:t xml:space="preserve"> </w:t>
-      </w:r>
-      <w:r>
-        <w:rPr>
-          <w:rFonts w:ascii="Segoe UI" w:hAnsi="Segoe UI" w:cs="Segoe UI"/>
-          <w:b/>
-          <w:color w:val="002060"/>
-          <w:shd w:val="clear" w:color="auto" w:fill="FFFFFF"/>
-        </w:rPr>
-        <w:t>стол</w:t>
-      </w:r>
+      <w:proofErr w:type="spellStart"/>
+      <w:r>
+        <w:rPr>
+          <w:rFonts w:ascii="Segoe UI" w:hAnsi="Segoe UI" w:cs="Segoe UI"/>
+          <w:b/>
+          <w:color w:val="002060"/>
+          <w:shd w:val="clear" w:color="auto" w:fill="FFFFFF"/>
+          <w:lang w:val="en-US"/>
+        </w:rPr>
+        <w:t>gir_repo</w:t>
+      </w:r>
+      <w:proofErr w:type="spellEnd"/>
       <w:r>
         <w:rPr>
           <w:rFonts w:ascii="Segoe UI" w:hAnsi="Segoe UI" w:cs="Segoe UI"/>
@@ -2194,14 +2137,7 @@
           <w:rFonts w:ascii="Segoe UI" w:hAnsi="Segoe UI" w:cs="Segoe UI"/>
           <w:shd w:val="clear" w:color="auto" w:fill="FFFFFF"/>
         </w:rPr>
-        <w:t>найти файл по имени</w:t>
-      </w:r>
-      <w:r>
-        <w:rPr>
-          <w:rFonts w:ascii="Segoe UI" w:hAnsi="Segoe UI" w:cs="Segoe UI"/>
-          <w:shd w:val="clear" w:color="auto" w:fill="FFFFFF"/>
-        </w:rPr>
-        <w:t xml:space="preserve">                                            </w:t>
+        <w:t xml:space="preserve">найти файл по имени                                            </w:t>
       </w:r>
       <w:proofErr w:type="gramStart"/>
       <w:r>
@@ -2246,9 +2182,34 @@
           <w:rFonts w:ascii="Segoe UI" w:hAnsi="Segoe UI" w:cs="Segoe UI"/>
           <w:b/>
           <w:color w:val="002060"/>
-          <w:lang w:val="en-US"/>
-        </w:rPr>
-        <w:t>name folder</w:t>
+        </w:rPr>
+        <w:t xml:space="preserve">. </w:t>
+      </w:r>
+      <w:r>
+        <w:rPr>
+          <w:rFonts w:ascii="Segoe UI" w:hAnsi="Segoe UI" w:cs="Segoe UI"/>
+          <w:b/>
+          <w:color w:val="002060"/>
+          <w:lang w:val="en-US"/>
+        </w:rPr>
+        <w:t>name</w:t>
+      </w:r>
+      <w:r>
+        <w:rPr>
+          <w:rFonts w:ascii="Segoe UI" w:hAnsi="Segoe UI" w:cs="Segoe UI"/>
+          <w:b/>
+          <w:color w:val="002060"/>
+        </w:rPr>
+        <w:t xml:space="preserve"> </w:t>
+      </w:r>
+      <w:r>
+        <w:rPr>
+          <w:rFonts w:ascii="Segoe UI" w:hAnsi="Segoe UI" w:cs="Segoe UI"/>
+          <w:b/>
+          <w:color w:val="002060"/>
+          <w:lang w:val="en-US"/>
+        </w:rPr>
+        <w:t>folder</w:t>
       </w:r>
       <w:r>
         <w:rPr>
@@ -2257,7 +2218,6 @@
           <w:color w:val="002060"/>
           <w:sz w:val="24"/>
           <w:szCs w:val="24"/>
-          <w:lang w:val="en-US"/>
         </w:rPr>
         <w:t>)</w:t>
       </w:r>
@@ -2377,14 +2337,7 @@
           <w:rFonts w:ascii="Segoe UI" w:hAnsi="Segoe UI" w:cs="Segoe UI"/>
           <w:shd w:val="clear" w:color="auto" w:fill="FFFFFF"/>
         </w:rPr>
-        <w:t>вывести несколько первых строк из текстового файла</w:t>
-      </w:r>
-      <w:r>
-        <w:rPr>
-          <w:rFonts w:ascii="Segoe UI" w:hAnsi="Segoe UI" w:cs="Segoe UI"/>
-          <w:shd w:val="clear" w:color="auto" w:fill="FFFFFF"/>
-        </w:rPr>
-        <w:t xml:space="preserve">        </w:t>
+        <w:t xml:space="preserve">вывести несколько первых строк из текстового файла        </w:t>
       </w:r>
     </w:p>
     <w:p>
@@ -2393,7 +2346,7 @@
         <w:spacing w:after="0" w:line="240" w:lineRule="auto"/>
         <w:rPr>
           <w:rFonts w:ascii="Segoe UI" w:hAnsi="Segoe UI" w:cs="Segoe UI"/>
-          <w:color w:val="24292E"/>
+          <w:color w:val="002060"/>
           <w:shd w:val="clear" w:color="auto" w:fill="FFFFFF"/>
           <w:lang w:val="en-US"/>
         </w:rPr>
@@ -2460,17 +2413,27 @@
         <w:rPr>
           <w:rFonts w:ascii="Segoe UI" w:hAnsi="Segoe UI" w:cs="Segoe UI"/>
           <w:b/>
-          <w:color w:val="1F3864" w:themeColor="accent5" w:themeShade="80"/>
-          <w:shd w:val="clear" w:color="auto" w:fill="FFFFFF"/>
-          <w:lang w:val="en-US"/>
-        </w:rPr>
-        <w:t>/home/user/'</w:t>
-      </w:r>
-      <w:r>
-        <w:rPr>
-          <w:rFonts w:ascii="Segoe UI" w:hAnsi="Segoe UI" w:cs="Segoe UI"/>
-          <w:b/>
-          <w:color w:val="1F3864" w:themeColor="accent5" w:themeShade="80"/>
+          <w:color w:val="002060"/>
+          <w:shd w:val="clear" w:color="auto" w:fill="FFFFFF"/>
+          <w:lang w:val="en-US"/>
+        </w:rPr>
+        <w:t>/</w:t>
+      </w:r>
+      <w:r>
+        <w:rPr>
+          <w:rFonts w:ascii="Segoe UI" w:hAnsi="Segoe UI" w:cs="Segoe UI"/>
+          <w:b/>
+          <w:color w:val="002060"/>
+          <w:shd w:val="clear" w:color="auto" w:fill="FFFFFF"/>
+          <w:lang w:val="en-US"/>
+        </w:rPr>
+        <w:t>home/user/'</w:t>
+      </w:r>
+      <w:r>
+        <w:rPr>
+          <w:rFonts w:ascii="Segoe UI" w:hAnsi="Segoe UI" w:cs="Segoe UI"/>
+          <w:b/>
+          <w:color w:val="002060"/>
           <w:shd w:val="clear" w:color="auto" w:fill="FFFFFF"/>
         </w:rPr>
         <w:t>рабочий</w:t>
@@ -2479,7 +2442,7 @@
         <w:rPr>
           <w:rFonts w:ascii="Segoe UI" w:hAnsi="Segoe UI" w:cs="Segoe UI"/>
           <w:b/>
-          <w:color w:val="1F3864" w:themeColor="accent5" w:themeShade="80"/>
+          <w:color w:val="002060"/>
           <w:shd w:val="clear" w:color="auto" w:fill="FFFFFF"/>
           <w:lang w:val="en-US"/>
         </w:rPr>
@@ -2489,7 +2452,7 @@
         <w:rPr>
           <w:rFonts w:ascii="Segoe UI" w:hAnsi="Segoe UI" w:cs="Segoe UI"/>
           <w:b/>
-          <w:color w:val="1F3864" w:themeColor="accent5" w:themeShade="80"/>
+          <w:color w:val="002060"/>
           <w:shd w:val="clear" w:color="auto" w:fill="FFFFFF"/>
         </w:rPr>
         <w:t>стол</w:t>
@@ -2498,7 +2461,7 @@
         <w:rPr>
           <w:rFonts w:ascii="Segoe UI" w:hAnsi="Segoe UI" w:cs="Segoe UI"/>
           <w:b/>
-          <w:color w:val="1F3864" w:themeColor="accent5" w:themeShade="80"/>
+          <w:color w:val="002060"/>
           <w:shd w:val="clear" w:color="auto" w:fill="FFFFFF"/>
           <w:lang w:val="en-US"/>
         </w:rPr>
@@ -2513,40 +2476,7 @@
           <w:szCs w:val="24"/>
           <w:lang w:val="en-US" w:eastAsia="ru-RU"/>
         </w:rPr>
-        <w:t xml:space="preserve"> </w:t>
-      </w:r>
-      <w:r>
-        <w:rPr>
-          <w:rFonts w:ascii="inherit" w:eastAsia="Times New Roman" w:hAnsi="inherit" w:cs="Courier New"/>
-          <w:b/>
-          <w:color w:val="002060"/>
-          <w:sz w:val="24"/>
-          <w:szCs w:val="24"/>
-          <w:lang w:val="en-US" w:eastAsia="ru-RU"/>
-        </w:rPr>
-        <w:t>name</w:t>
-      </w:r>
-      <w:r>
-        <w:rPr>
-          <w:rFonts w:ascii="inherit" w:eastAsia="Times New Roman" w:hAnsi="inherit" w:cs="Courier New"/>
-          <w:b/>
-          <w:color w:val="002060"/>
-          <w:sz w:val="24"/>
-          <w:szCs w:val="24"/>
-          <w:lang w:val="en-US" w:eastAsia="ru-RU"/>
-        </w:rPr>
-        <w:t>.txt</w:t>
-      </w:r>
-      <w:r>
-        <w:rPr>
-          <w:rFonts w:ascii="inherit" w:eastAsia="Times New Roman" w:hAnsi="inherit" w:cs="Courier New"/>
-          <w:b/>
-          <w:color w:val="002060"/>
-          <w:sz w:val="24"/>
-          <w:szCs w:val="24"/>
-          <w:lang w:val="en-US" w:eastAsia="ru-RU"/>
-        </w:rPr>
-        <w:t>)</w:t>
+        <w:t xml:space="preserve"> name.txt)</w:t>
       </w:r>
     </w:p>
     <w:p>
@@ -2562,7 +2492,6 @@
           <w:b/>
           <w:color w:val="002060"/>
           <w:shd w:val="clear" w:color="auto" w:fill="FFFFFF"/>
-          <w:lang w:val="en-US"/>
         </w:rPr>
       </w:pPr>
       <w:r>
@@ -2571,23 +2500,14 @@
           <w:color w:val="000000" w:themeColor="text1"/>
           <w:shd w:val="clear" w:color="auto" w:fill="FFFFFF"/>
         </w:rPr>
-        <w:t>вывести несколько последних строк из текстового файла</w:t>
-      </w:r>
-      <w:r>
-        <w:rPr>
-          <w:rFonts w:ascii="Segoe UI" w:hAnsi="Segoe UI" w:cs="Segoe UI"/>
-          <w:color w:val="000000" w:themeColor="text1"/>
-          <w:shd w:val="clear" w:color="auto" w:fill="FFFFFF"/>
-        </w:rPr>
-        <w:t xml:space="preserve">  </w:t>
-      </w:r>
-      <w:r>
-        <w:rPr>
-          <w:rFonts w:ascii="Segoe UI" w:hAnsi="Segoe UI" w:cs="Segoe UI"/>
-          <w:b/>
-          <w:color w:val="002060"/>
-          <w:shd w:val="clear" w:color="auto" w:fill="FFFFFF"/>
-          <w:lang w:val="en-US"/>
+        <w:t xml:space="preserve">вывести несколько последних строк из текстового файла  </w:t>
+      </w:r>
+      <w:r>
+        <w:rPr>
+          <w:rFonts w:ascii="Segoe UI" w:hAnsi="Segoe UI" w:cs="Segoe UI"/>
+          <w:b/>
+          <w:color w:val="002060"/>
+          <w:shd w:val="clear" w:color="auto" w:fill="FFFFFF"/>
         </w:rPr>
         <w:t xml:space="preserve"> </w:t>
       </w:r>
@@ -2598,7 +2518,7 @@
         <w:spacing w:after="0" w:line="240" w:lineRule="auto"/>
         <w:rPr>
           <w:rFonts w:ascii="Segoe UI" w:hAnsi="Segoe UI" w:cs="Segoe UI"/>
-          <w:color w:val="24292E"/>
+          <w:color w:val="002060"/>
           <w:shd w:val="clear" w:color="auto" w:fill="FFFFFF"/>
           <w:lang w:val="en-US"/>
         </w:rPr>
@@ -2633,63 +2553,13 @@
           <w:shd w:val="clear" w:color="auto" w:fill="FFFFFF"/>
           <w:lang w:val="en-US"/>
         </w:rPr>
-        <w:t xml:space="preserve"> –f2</w:t>
-      </w:r>
-      <w:r>
-        <w:rPr>
-          <w:rFonts w:ascii="Segoe UI" w:hAnsi="Segoe UI" w:cs="Segoe UI"/>
-          <w:b/>
-          <w:color w:val="1F3864" w:themeColor="accent5" w:themeShade="80"/>
-          <w:shd w:val="clear" w:color="auto" w:fill="FFFFFF"/>
-          <w:lang w:val="en-US"/>
-        </w:rPr>
-        <w:t>/</w:t>
-      </w:r>
-      <w:r>
-        <w:rPr>
-          <w:rFonts w:ascii="Segoe UI" w:hAnsi="Segoe UI" w:cs="Segoe UI"/>
-          <w:b/>
-          <w:color w:val="1F3864" w:themeColor="accent5" w:themeShade="80"/>
-          <w:shd w:val="clear" w:color="auto" w:fill="FFFFFF"/>
-          <w:lang w:val="en-US"/>
-        </w:rPr>
-        <w:t>home</w:t>
-      </w:r>
-      <w:r>
-        <w:rPr>
-          <w:rFonts w:ascii="Segoe UI" w:hAnsi="Segoe UI" w:cs="Segoe UI"/>
-          <w:b/>
-          <w:color w:val="1F3864" w:themeColor="accent5" w:themeShade="80"/>
-          <w:shd w:val="clear" w:color="auto" w:fill="FFFFFF"/>
-          <w:lang w:val="en-US"/>
-        </w:rPr>
-        <w:t>/</w:t>
-      </w:r>
-      <w:r>
-        <w:rPr>
-          <w:rFonts w:ascii="Segoe UI" w:hAnsi="Segoe UI" w:cs="Segoe UI"/>
-          <w:b/>
-          <w:color w:val="1F3864" w:themeColor="accent5" w:themeShade="80"/>
-          <w:shd w:val="clear" w:color="auto" w:fill="FFFFFF"/>
-          <w:lang w:val="en-US"/>
-        </w:rPr>
-        <w:t>user</w:t>
-      </w:r>
-      <w:r>
-        <w:rPr>
-          <w:rFonts w:ascii="Segoe UI" w:hAnsi="Segoe UI" w:cs="Segoe UI"/>
-          <w:b/>
-          <w:color w:val="1F3864" w:themeColor="accent5" w:themeShade="80"/>
-          <w:shd w:val="clear" w:color="auto" w:fill="FFFFFF"/>
-          <w:lang w:val="en-US"/>
-        </w:rPr>
-        <w:t>/'</w:t>
-      </w:r>
-      <w:r>
-        <w:rPr>
-          <w:rFonts w:ascii="Segoe UI" w:hAnsi="Segoe UI" w:cs="Segoe UI"/>
-          <w:b/>
-          <w:color w:val="1F3864" w:themeColor="accent5" w:themeShade="80"/>
+        <w:t xml:space="preserve"> –f2/home/user/'</w:t>
+      </w:r>
+      <w:r>
+        <w:rPr>
+          <w:rFonts w:ascii="Segoe UI" w:hAnsi="Segoe UI" w:cs="Segoe UI"/>
+          <w:b/>
+          <w:color w:val="002060"/>
           <w:shd w:val="clear" w:color="auto" w:fill="FFFFFF"/>
         </w:rPr>
         <w:t>рабочий</w:t>
@@ -2698,7 +2568,7 @@
         <w:rPr>
           <w:rFonts w:ascii="Segoe UI" w:hAnsi="Segoe UI" w:cs="Segoe UI"/>
           <w:b/>
-          <w:color w:val="1F3864" w:themeColor="accent5" w:themeShade="80"/>
+          <w:color w:val="002060"/>
           <w:shd w:val="clear" w:color="auto" w:fill="FFFFFF"/>
           <w:lang w:val="en-US"/>
         </w:rPr>
@@ -2708,7 +2578,7 @@
         <w:rPr>
           <w:rFonts w:ascii="Segoe UI" w:hAnsi="Segoe UI" w:cs="Segoe UI"/>
           <w:b/>
-          <w:color w:val="1F3864" w:themeColor="accent5" w:themeShade="80"/>
+          <w:color w:val="002060"/>
           <w:shd w:val="clear" w:color="auto" w:fill="FFFFFF"/>
         </w:rPr>
         <w:t>стол</w:t>
@@ -2717,7 +2587,7 @@
         <w:rPr>
           <w:rFonts w:ascii="Segoe UI" w:hAnsi="Segoe UI" w:cs="Segoe UI"/>
           <w:b/>
-          <w:color w:val="1F3864" w:themeColor="accent5" w:themeShade="80"/>
+          <w:color w:val="002060"/>
           <w:shd w:val="clear" w:color="auto" w:fill="FFFFFF"/>
           <w:lang w:val="en-US"/>
         </w:rPr>
@@ -2732,45 +2602,12 @@
           <w:szCs w:val="24"/>
           <w:lang w:val="en-US" w:eastAsia="ru-RU"/>
         </w:rPr>
-        <w:t xml:space="preserve"> </w:t>
-      </w:r>
-      <w:r>
-        <w:rPr>
-          <w:rFonts w:ascii="inherit" w:eastAsia="Times New Roman" w:hAnsi="inherit" w:cs="Courier New"/>
-          <w:b/>
-          <w:color w:val="002060"/>
-          <w:sz w:val="24"/>
-          <w:szCs w:val="24"/>
-          <w:lang w:val="en-US" w:eastAsia="ru-RU"/>
-        </w:rPr>
-        <w:t>name</w:t>
-      </w:r>
-      <w:r>
-        <w:rPr>
-          <w:rFonts w:ascii="inherit" w:eastAsia="Times New Roman" w:hAnsi="inherit" w:cs="Courier New"/>
-          <w:b/>
-          <w:color w:val="002060"/>
-          <w:sz w:val="24"/>
-          <w:szCs w:val="24"/>
-          <w:lang w:val="en-US" w:eastAsia="ru-RU"/>
-        </w:rPr>
-        <w:t>.txt</w:t>
-      </w:r>
-      <w:r>
-        <w:rPr>
-          <w:rFonts w:ascii="inherit" w:eastAsia="Times New Roman" w:hAnsi="inherit" w:cs="Courier New"/>
-          <w:b/>
-          <w:color w:val="002060"/>
-          <w:sz w:val="24"/>
-          <w:szCs w:val="24"/>
-          <w:lang w:val="en-US" w:eastAsia="ru-RU"/>
-        </w:rPr>
-        <w:t>)</w:t>
-      </w:r>
-      <w:r>
-        <w:rPr>
-          <w:rFonts w:ascii="Segoe UI" w:hAnsi="Segoe UI" w:cs="Segoe UI"/>
-          <w:color w:val="FF0000"/>
+        <w:t xml:space="preserve"> name.txt)</w:t>
+      </w:r>
+      <w:r>
+        <w:rPr>
+          <w:rFonts w:ascii="Segoe UI" w:hAnsi="Segoe UI" w:cs="Segoe UI"/>
+          <w:color w:val="002060"/>
           <w:shd w:val="clear" w:color="auto" w:fill="FFFFFF"/>
           <w:lang w:val="en-US"/>
         </w:rPr>
@@ -2966,9 +2803,662 @@
     </w:p>
     <w:p>
       <w:pPr>
+        <w:pStyle w:val="a3"/>
+        <w:ind w:left="644"/>
+        <w:rPr>
+          <w:rFonts w:ascii="Segoe UI" w:hAnsi="Segoe UI" w:cs="Segoe UI"/>
+          <w:color w:val="24292E"/>
+          <w:shd w:val="clear" w:color="auto" w:fill="FFFFFF"/>
+        </w:rPr>
+      </w:pPr>
+      <w:bookmarkStart w:id="0" w:name="_GoBack"/>
+      <w:bookmarkEnd w:id="0"/>
+    </w:p>
+    <w:p>
+      <w:pPr>
+        <w:pStyle w:val="a3"/>
+        <w:ind w:left="644"/>
+        <w:rPr>
+          <w:rFonts w:ascii="Segoe UI" w:hAnsi="Segoe UI" w:cs="Segoe UI"/>
+          <w:color w:val="24292E"/>
+          <w:shd w:val="clear" w:color="auto" w:fill="FFFFFF"/>
+        </w:rPr>
+      </w:pPr>
+    </w:p>
+    <w:p>
+      <w:pPr>
+        <w:rPr>
+          <w:rFonts w:ascii="Segoe UI" w:hAnsi="Segoe UI" w:cs="Segoe UI"/>
+          <w:b/>
+          <w:color w:val="24292E"/>
+          <w:shd w:val="clear" w:color="auto" w:fill="FFFFFF"/>
+          <w:lang w:val="en-US"/>
+        </w:rPr>
+      </w:pPr>
+      <w:r>
+        <w:rPr>
+          <w:rFonts w:ascii="Segoe UI" w:hAnsi="Segoe UI" w:cs="Segoe UI"/>
+          <w:b/>
+          <w:color w:val="24292E"/>
+          <w:shd w:val="clear" w:color="auto" w:fill="FFFFFF"/>
+        </w:rPr>
+        <w:t xml:space="preserve">Задача написать скрипт </w:t>
+      </w:r>
+      <w:r>
+        <w:rPr>
+          <w:rFonts w:ascii="Segoe UI" w:hAnsi="Segoe UI" w:cs="Segoe UI"/>
+          <w:b/>
+          <w:color w:val="24292E"/>
+          <w:shd w:val="clear" w:color="auto" w:fill="FFFFFF"/>
+          <w:lang w:val="en-US"/>
+        </w:rPr>
+        <w:t>Linux:</w:t>
+      </w:r>
+    </w:p>
+    <w:p>
+      <w:pPr>
+        <w:pStyle w:val="a3"/>
+        <w:numPr>
+          <w:ilvl w:val="0"/>
+          <w:numId w:val="4"/>
+        </w:numPr>
+        <w:rPr>
+          <w:rFonts w:ascii="Segoe UI" w:hAnsi="Segoe UI" w:cs="Segoe UI"/>
+          <w:color w:val="002060"/>
+          <w:shd w:val="clear" w:color="auto" w:fill="FFFFFF"/>
+        </w:rPr>
+      </w:pPr>
+      <w:r>
+        <w:rPr>
+          <w:rFonts w:ascii="Segoe UI" w:hAnsi="Segoe UI" w:cs="Segoe UI"/>
+          <w:color w:val="24292E"/>
+          <w:shd w:val="clear" w:color="auto" w:fill="FFFFFF"/>
+        </w:rPr>
+        <w:t xml:space="preserve">создать файл </w:t>
+      </w:r>
+      <w:proofErr w:type="spellStart"/>
+      <w:r>
+        <w:rPr>
+          <w:rFonts w:ascii="Segoe UI" w:hAnsi="Segoe UI" w:cs="Segoe UI"/>
+          <w:color w:val="24292E"/>
+          <w:shd w:val="clear" w:color="auto" w:fill="FFFFFF"/>
+        </w:rPr>
+        <w:t>linux_script</w:t>
+      </w:r>
+      <w:proofErr w:type="spellEnd"/>
+      <w:r>
+        <w:rPr>
+          <w:rFonts w:ascii="Segoe UI" w:hAnsi="Segoe UI" w:cs="Segoe UI"/>
+          <w:color w:val="24292E"/>
+          <w:shd w:val="clear" w:color="auto" w:fill="FFFFFF"/>
+        </w:rPr>
+        <w:t>.</w:t>
+      </w:r>
+      <w:r>
+        <w:rPr>
+          <w:rFonts w:ascii="Segoe UI" w:hAnsi="Segoe UI" w:cs="Segoe UI"/>
+          <w:color w:val="24292E"/>
+          <w:shd w:val="clear" w:color="auto" w:fill="FFFFFF"/>
+          <w:lang w:val="en-US"/>
+        </w:rPr>
+        <w:t>txt</w:t>
+      </w:r>
+    </w:p>
+    <w:p>
+      <w:pPr>
+        <w:pStyle w:val="a3"/>
+        <w:numPr>
+          <w:ilvl w:val="0"/>
+          <w:numId w:val="4"/>
+        </w:numPr>
+        <w:rPr>
+          <w:rFonts w:ascii="Segoe UI" w:hAnsi="Segoe UI" w:cs="Segoe UI"/>
+          <w:color w:val="002060"/>
+          <w:shd w:val="clear" w:color="auto" w:fill="FFFFFF"/>
+        </w:rPr>
+      </w:pPr>
+      <w:r>
+        <w:rPr>
+          <w:rFonts w:ascii="Segoe UI" w:hAnsi="Segoe UI" w:cs="Segoe UI"/>
+          <w:color w:val="24292E"/>
+          <w:shd w:val="clear" w:color="auto" w:fill="FFFFFF"/>
+        </w:rPr>
+        <w:t>создать скрипт 2,3,4,5,6,7,8,13</w:t>
+      </w:r>
+    </w:p>
+    <w:p>
+      <w:pPr>
+        <w:pStyle w:val="a3"/>
+        <w:ind w:left="1004"/>
+        <w:rPr>
+          <w:rFonts w:ascii="Segoe UI" w:hAnsi="Segoe UI" w:cs="Segoe UI"/>
+          <w:b/>
+          <w:color w:val="002060"/>
+          <w:shd w:val="clear" w:color="auto" w:fill="FFFFFF"/>
+          <w:lang w:val="en-US"/>
+        </w:rPr>
+      </w:pPr>
+      <w:proofErr w:type="spellStart"/>
+      <w:proofErr w:type="gramStart"/>
+      <w:r>
+        <w:rPr>
+          <w:rFonts w:ascii="Segoe UI" w:hAnsi="Segoe UI" w:cs="Segoe UI"/>
+          <w:b/>
+          <w:color w:val="002060"/>
+          <w:shd w:val="clear" w:color="auto" w:fill="FFFFFF"/>
+          <w:lang w:val="en-US"/>
+        </w:rPr>
+        <w:t>mkdir</w:t>
+      </w:r>
+      <w:proofErr w:type="spellEnd"/>
+      <w:proofErr w:type="gramEnd"/>
+      <w:r>
+        <w:rPr>
+          <w:rFonts w:ascii="Segoe UI" w:hAnsi="Segoe UI" w:cs="Segoe UI"/>
+          <w:b/>
+          <w:color w:val="002060"/>
+          <w:shd w:val="clear" w:color="auto" w:fill="FFFFFF"/>
+          <w:lang w:val="en-US"/>
+        </w:rPr>
+        <w:t xml:space="preserve"> folder2</w:t>
+      </w:r>
+    </w:p>
+    <w:p>
+      <w:pPr>
+        <w:pStyle w:val="a3"/>
+        <w:ind w:left="1004"/>
+        <w:rPr>
+          <w:rFonts w:ascii="Segoe UI" w:hAnsi="Segoe UI" w:cs="Segoe UI"/>
+          <w:b/>
+          <w:color w:val="002060"/>
+          <w:shd w:val="clear" w:color="auto" w:fill="FFFFFF"/>
+          <w:lang w:val="en-US"/>
+        </w:rPr>
+      </w:pPr>
+      <w:proofErr w:type="gramStart"/>
+      <w:r>
+        <w:rPr>
+          <w:rFonts w:ascii="Segoe UI" w:hAnsi="Segoe UI" w:cs="Segoe UI"/>
+          <w:b/>
+          <w:color w:val="002060"/>
+          <w:shd w:val="clear" w:color="auto" w:fill="FFFFFF"/>
+          <w:lang w:val="en-US"/>
+        </w:rPr>
+        <w:t>cd</w:t>
+      </w:r>
+      <w:proofErr w:type="gramEnd"/>
+      <w:r>
+        <w:rPr>
+          <w:rFonts w:ascii="Segoe UI" w:hAnsi="Segoe UI" w:cs="Segoe UI"/>
+          <w:b/>
+          <w:color w:val="002060"/>
+          <w:shd w:val="clear" w:color="auto" w:fill="FFFFFF"/>
+          <w:lang w:val="en-US"/>
+        </w:rPr>
+        <w:t xml:space="preserve"> folder2</w:t>
+      </w:r>
+    </w:p>
+    <w:p>
+      <w:pPr>
+        <w:pStyle w:val="a3"/>
+        <w:ind w:left="1004"/>
+        <w:rPr>
+          <w:rFonts w:ascii="Segoe UI" w:hAnsi="Segoe UI" w:cs="Segoe UI"/>
+          <w:b/>
+          <w:color w:val="002060"/>
+          <w:shd w:val="clear" w:color="auto" w:fill="FFFFFF"/>
+          <w:lang w:val="en-US"/>
+        </w:rPr>
+      </w:pPr>
+      <w:proofErr w:type="spellStart"/>
+      <w:proofErr w:type="gramStart"/>
+      <w:r>
+        <w:rPr>
+          <w:rFonts w:ascii="Segoe UI" w:hAnsi="Segoe UI" w:cs="Segoe UI"/>
+          <w:b/>
+          <w:color w:val="002060"/>
+          <w:shd w:val="clear" w:color="auto" w:fill="FFFFFF"/>
+          <w:lang w:val="en-US"/>
+        </w:rPr>
+        <w:t>mkdir</w:t>
+      </w:r>
+      <w:proofErr w:type="spellEnd"/>
+      <w:proofErr w:type="gramEnd"/>
+      <w:r>
+        <w:rPr>
+          <w:rFonts w:ascii="Segoe UI" w:hAnsi="Segoe UI" w:cs="Segoe UI"/>
+          <w:b/>
+          <w:color w:val="002060"/>
+          <w:shd w:val="clear" w:color="auto" w:fill="FFFFFF"/>
+          <w:lang w:val="en-US"/>
+        </w:rPr>
+        <w:t xml:space="preserve"> folder2.1 folder2.2 folder2.3</w:t>
+      </w:r>
+    </w:p>
+    <w:p>
+      <w:pPr>
+        <w:pStyle w:val="a3"/>
+        <w:ind w:left="1004"/>
+        <w:rPr>
+          <w:rFonts w:ascii="Segoe UI" w:hAnsi="Segoe UI" w:cs="Segoe UI"/>
+          <w:b/>
+          <w:color w:val="002060"/>
+          <w:shd w:val="clear" w:color="auto" w:fill="FFFFFF"/>
+          <w:lang w:val="en-US"/>
+        </w:rPr>
+      </w:pPr>
+      <w:proofErr w:type="gramStart"/>
+      <w:r>
+        <w:rPr>
+          <w:rFonts w:ascii="Segoe UI" w:hAnsi="Segoe UI" w:cs="Segoe UI"/>
+          <w:b/>
+          <w:color w:val="002060"/>
+          <w:shd w:val="clear" w:color="auto" w:fill="FFFFFF"/>
+          <w:lang w:val="en-US"/>
+        </w:rPr>
+        <w:t>cd</w:t>
+      </w:r>
+      <w:proofErr w:type="gramEnd"/>
+      <w:r>
+        <w:rPr>
+          <w:rFonts w:ascii="Segoe UI" w:hAnsi="Segoe UI" w:cs="Segoe UI"/>
+          <w:b/>
+          <w:color w:val="002060"/>
+          <w:shd w:val="clear" w:color="auto" w:fill="FFFFFF"/>
+          <w:lang w:val="en-US"/>
+        </w:rPr>
+        <w:t xml:space="preserve"> folder2.1</w:t>
+      </w:r>
+    </w:p>
+    <w:p>
+      <w:pPr>
+        <w:pStyle w:val="a3"/>
+        <w:ind w:left="1004"/>
+        <w:rPr>
+          <w:rFonts w:ascii="Segoe UI" w:hAnsi="Segoe UI" w:cs="Segoe UI"/>
+          <w:b/>
+          <w:color w:val="002060"/>
+          <w:shd w:val="clear" w:color="auto" w:fill="FFFFFF"/>
+          <w:lang w:val="en-US"/>
+        </w:rPr>
+      </w:pPr>
+      <w:proofErr w:type="gramStart"/>
+      <w:r>
+        <w:rPr>
+          <w:rFonts w:ascii="Segoe UI" w:hAnsi="Segoe UI" w:cs="Segoe UI"/>
+          <w:b/>
+          <w:color w:val="002060"/>
+          <w:shd w:val="clear" w:color="auto" w:fill="FFFFFF"/>
+          <w:lang w:val="en-US"/>
+        </w:rPr>
+        <w:t>touch</w:t>
+      </w:r>
+      <w:proofErr w:type="gramEnd"/>
+      <w:r>
+        <w:rPr>
+          <w:rFonts w:ascii="Segoe UI" w:hAnsi="Segoe UI" w:cs="Segoe UI"/>
+          <w:b/>
+          <w:color w:val="002060"/>
+          <w:shd w:val="clear" w:color="auto" w:fill="FFFFFF"/>
+          <w:lang w:val="en-US"/>
+        </w:rPr>
+        <w:t xml:space="preserve"> 1.txt 2.txt 3.txt 4.json 5.json</w:t>
+      </w:r>
+    </w:p>
+    <w:p>
+      <w:pPr>
+        <w:pStyle w:val="a3"/>
+        <w:ind w:left="1004"/>
+        <w:rPr>
+          <w:rFonts w:ascii="Segoe UI" w:hAnsi="Segoe UI" w:cs="Segoe UI"/>
+          <w:b/>
+          <w:color w:val="002060"/>
+          <w:shd w:val="clear" w:color="auto" w:fill="FFFFFF"/>
+          <w:lang w:val="en-US"/>
+        </w:rPr>
+      </w:pPr>
+      <w:proofErr w:type="spellStart"/>
+      <w:proofErr w:type="gramStart"/>
+      <w:r>
+        <w:rPr>
+          <w:rFonts w:ascii="Segoe UI" w:hAnsi="Segoe UI" w:cs="Segoe UI"/>
+          <w:b/>
+          <w:color w:val="002060"/>
+          <w:shd w:val="clear" w:color="auto" w:fill="FFFFFF"/>
+          <w:lang w:val="en-US"/>
+        </w:rPr>
+        <w:t>mkdir</w:t>
+      </w:r>
+      <w:proofErr w:type="spellEnd"/>
+      <w:proofErr w:type="gramEnd"/>
+      <w:r>
+        <w:rPr>
+          <w:rFonts w:ascii="Segoe UI" w:hAnsi="Segoe UI" w:cs="Segoe UI"/>
+          <w:b/>
+          <w:color w:val="002060"/>
+          <w:shd w:val="clear" w:color="auto" w:fill="FFFFFF"/>
+          <w:lang w:val="en-US"/>
+        </w:rPr>
+        <w:t xml:space="preserve"> f1 f2 f3</w:t>
+      </w:r>
+    </w:p>
+    <w:p>
+      <w:pPr>
+        <w:pStyle w:val="a3"/>
+        <w:ind w:left="1004"/>
+        <w:rPr>
+          <w:rFonts w:ascii="Segoe UI" w:hAnsi="Segoe UI" w:cs="Segoe UI"/>
+          <w:b/>
+          <w:color w:val="002060"/>
+          <w:shd w:val="clear" w:color="auto" w:fill="FFFFFF"/>
+          <w:lang w:val="en-US"/>
+        </w:rPr>
+      </w:pPr>
+      <w:proofErr w:type="gramStart"/>
+      <w:r>
+        <w:rPr>
+          <w:rFonts w:ascii="Segoe UI" w:hAnsi="Segoe UI" w:cs="Segoe UI"/>
+          <w:b/>
+          <w:color w:val="002060"/>
+          <w:shd w:val="clear" w:color="auto" w:fill="FFFFFF"/>
+          <w:lang w:val="en-US"/>
+        </w:rPr>
+        <w:t>ls</w:t>
+      </w:r>
+      <w:proofErr w:type="gramEnd"/>
+      <w:r>
+        <w:rPr>
+          <w:rFonts w:ascii="Segoe UI" w:hAnsi="Segoe UI" w:cs="Segoe UI"/>
+          <w:b/>
+          <w:color w:val="002060"/>
+          <w:shd w:val="clear" w:color="auto" w:fill="FFFFFF"/>
+          <w:lang w:val="en-US"/>
+        </w:rPr>
+        <w:t xml:space="preserve"> -l</w:t>
+      </w:r>
+    </w:p>
+    <w:p>
+      <w:pPr>
+        <w:pStyle w:val="a3"/>
+        <w:ind w:left="1004"/>
+        <w:rPr>
+          <w:rFonts w:ascii="Segoe UI" w:hAnsi="Segoe UI" w:cs="Segoe UI"/>
+          <w:b/>
+          <w:color w:val="002060"/>
+          <w:shd w:val="clear" w:color="auto" w:fill="FFFFFF"/>
+          <w:lang w:val="en-US"/>
+        </w:rPr>
+      </w:pPr>
+      <w:proofErr w:type="gramStart"/>
+      <w:r>
+        <w:rPr>
+          <w:rFonts w:ascii="Segoe UI" w:hAnsi="Segoe UI" w:cs="Segoe UI"/>
+          <w:b/>
+          <w:color w:val="002060"/>
+          <w:shd w:val="clear" w:color="auto" w:fill="FFFFFF"/>
+          <w:lang w:val="en-US"/>
+        </w:rPr>
+        <w:t>mv</w:t>
+      </w:r>
+      <w:proofErr w:type="gramEnd"/>
+      <w:r>
+        <w:rPr>
+          <w:rFonts w:ascii="Segoe UI" w:hAnsi="Segoe UI" w:cs="Segoe UI"/>
+          <w:b/>
+          <w:color w:val="002060"/>
+          <w:shd w:val="clear" w:color="auto" w:fill="FFFFFF"/>
+          <w:lang w:val="en-US"/>
+        </w:rPr>
+        <w:t xml:space="preserve"> 4.json 5.json /c/Users/user/</w:t>
+      </w:r>
+      <w:proofErr w:type="spellStart"/>
+      <w:r>
+        <w:rPr>
+          <w:rFonts w:ascii="Segoe UI" w:hAnsi="Segoe UI" w:cs="Segoe UI"/>
+          <w:b/>
+          <w:color w:val="002060"/>
+          <w:shd w:val="clear" w:color="auto" w:fill="FFFFFF"/>
+          <w:lang w:val="en-US"/>
+        </w:rPr>
+        <w:t>gir_repo</w:t>
+      </w:r>
+      <w:proofErr w:type="spellEnd"/>
+      <w:r>
+        <w:rPr>
+          <w:rFonts w:ascii="Segoe UI" w:hAnsi="Segoe UI" w:cs="Segoe UI"/>
+          <w:b/>
+          <w:color w:val="002060"/>
+          <w:shd w:val="clear" w:color="auto" w:fill="FFFFFF"/>
+          <w:lang w:val="en-US"/>
+        </w:rPr>
+        <w:t>/Linux/folder2/folder2.2</w:t>
+      </w:r>
+    </w:p>
+    <w:p>
+      <w:pPr>
+        <w:pStyle w:val="a3"/>
+        <w:ind w:left="1004"/>
+        <w:rPr>
+          <w:rFonts w:ascii="Segoe UI" w:hAnsi="Segoe UI" w:cs="Segoe UI"/>
+          <w:b/>
+          <w:color w:val="002060"/>
+          <w:shd w:val="clear" w:color="auto" w:fill="FFFFFF"/>
+        </w:rPr>
+      </w:pPr>
+      <w:proofErr w:type="gramStart"/>
+      <w:r>
+        <w:rPr>
+          <w:rFonts w:ascii="Segoe UI" w:hAnsi="Segoe UI" w:cs="Segoe UI"/>
+          <w:b/>
+          <w:color w:val="002060"/>
+          <w:shd w:val="clear" w:color="auto" w:fill="FFFFFF"/>
+          <w:lang w:val="en-US"/>
+        </w:rPr>
+        <w:t>ls</w:t>
+      </w:r>
+      <w:proofErr w:type="gramEnd"/>
+      <w:r>
+        <w:rPr>
+          <w:rFonts w:ascii="Segoe UI" w:hAnsi="Segoe UI" w:cs="Segoe UI"/>
+          <w:b/>
+          <w:color w:val="002060"/>
+          <w:shd w:val="clear" w:color="auto" w:fill="FFFFFF"/>
+        </w:rPr>
+        <w:t xml:space="preserve"> –</w:t>
+      </w:r>
+      <w:r>
+        <w:rPr>
+          <w:rFonts w:ascii="Segoe UI" w:hAnsi="Segoe UI" w:cs="Segoe UI"/>
+          <w:b/>
+          <w:color w:val="002060"/>
+          <w:shd w:val="clear" w:color="auto" w:fill="FFFFFF"/>
+          <w:lang w:val="en-US"/>
+        </w:rPr>
+        <w:t>l</w:t>
+      </w:r>
+    </w:p>
+    <w:p>
+      <w:pPr>
+        <w:pStyle w:val="a3"/>
+        <w:numPr>
+          <w:ilvl w:val="0"/>
+          <w:numId w:val="4"/>
+        </w:numPr>
+        <w:rPr>
+          <w:rFonts w:ascii="Segoe UI" w:hAnsi="Segoe UI" w:cs="Segoe UI"/>
+          <w:shd w:val="clear" w:color="auto" w:fill="FFFFFF"/>
+        </w:rPr>
+      </w:pPr>
+      <w:r>
+        <w:rPr>
+          <w:rFonts w:ascii="Segoe UI" w:hAnsi="Segoe UI" w:cs="Segoe UI"/>
+          <w:shd w:val="clear" w:color="auto" w:fill="FFFFFF"/>
+        </w:rPr>
+        <w:t xml:space="preserve">переименовать файл </w:t>
+      </w:r>
+      <w:proofErr w:type="spellStart"/>
+      <w:r>
+        <w:rPr>
+          <w:rFonts w:ascii="Segoe UI" w:hAnsi="Segoe UI" w:cs="Segoe UI"/>
+          <w:shd w:val="clear" w:color="auto" w:fill="FFFFFF"/>
+          <w:lang w:val="en-US"/>
+        </w:rPr>
+        <w:t>linux</w:t>
+      </w:r>
+      <w:proofErr w:type="spellEnd"/>
+      <w:r>
+        <w:rPr>
+          <w:rFonts w:ascii="Segoe UI" w:hAnsi="Segoe UI" w:cs="Segoe UI"/>
+          <w:shd w:val="clear" w:color="auto" w:fill="FFFFFF"/>
+        </w:rPr>
+        <w:t>_</w:t>
+      </w:r>
+      <w:r>
+        <w:rPr>
+          <w:rFonts w:ascii="Segoe UI" w:hAnsi="Segoe UI" w:cs="Segoe UI"/>
+          <w:shd w:val="clear" w:color="auto" w:fill="FFFFFF"/>
+          <w:lang w:val="en-US"/>
+        </w:rPr>
+        <w:t>script</w:t>
+      </w:r>
+      <w:r>
+        <w:rPr>
+          <w:rFonts w:ascii="Segoe UI" w:hAnsi="Segoe UI" w:cs="Segoe UI"/>
+          <w:shd w:val="clear" w:color="auto" w:fill="FFFFFF"/>
+        </w:rPr>
+        <w:t xml:space="preserve"> с .</w:t>
+      </w:r>
+      <w:r>
+        <w:rPr>
+          <w:rFonts w:ascii="Segoe UI" w:hAnsi="Segoe UI" w:cs="Segoe UI"/>
+          <w:shd w:val="clear" w:color="auto" w:fill="FFFFFF"/>
+          <w:lang w:val="en-US"/>
+        </w:rPr>
+        <w:t>txt</w:t>
+      </w:r>
+      <w:r>
+        <w:rPr>
+          <w:rFonts w:ascii="Segoe UI" w:hAnsi="Segoe UI" w:cs="Segoe UI"/>
+          <w:shd w:val="clear" w:color="auto" w:fill="FFFFFF"/>
+        </w:rPr>
+        <w:t xml:space="preserve"> на .</w:t>
+      </w:r>
+      <w:proofErr w:type="spellStart"/>
+      <w:r>
+        <w:rPr>
+          <w:rFonts w:ascii="Segoe UI" w:hAnsi="Segoe UI" w:cs="Segoe UI"/>
+          <w:shd w:val="clear" w:color="auto" w:fill="FFFFFF"/>
+          <w:lang w:val="en-US"/>
+        </w:rPr>
+        <w:t>sh</w:t>
+      </w:r>
+      <w:proofErr w:type="spellEnd"/>
+      <w:r>
+        <w:rPr>
+          <w:rFonts w:ascii="Segoe UI" w:hAnsi="Segoe UI" w:cs="Segoe UI"/>
+          <w:shd w:val="clear" w:color="auto" w:fill="FFFFFF"/>
+        </w:rPr>
+        <w:t xml:space="preserve"> и запустить скрипт</w:t>
+      </w:r>
+    </w:p>
+    <w:p>
+      <w:pPr>
+        <w:pStyle w:val="a3"/>
+        <w:ind w:left="1004"/>
+        <w:rPr>
+          <w:rFonts w:ascii="Segoe UI" w:hAnsi="Segoe UI" w:cs="Segoe UI"/>
+          <w:shd w:val="clear" w:color="auto" w:fill="FFFFFF"/>
+        </w:rPr>
+      </w:pPr>
+    </w:p>
+    <w:p>
+      <w:pPr>
         <w:spacing w:after="0" w:line="240" w:lineRule="auto"/>
         <w:rPr>
-          <w:b/>
+          <w:rFonts w:ascii="Segoe UI" w:hAnsi="Segoe UI" w:cs="Segoe UI"/>
+          <w:b/>
+          <w:color w:val="24292E"/>
+          <w:shd w:val="clear" w:color="auto" w:fill="FFFFFF"/>
+        </w:rPr>
+      </w:pPr>
+      <w:r>
+        <w:rPr>
+          <w:rFonts w:ascii="Segoe UI" w:hAnsi="Segoe UI" w:cs="Segoe UI"/>
+          <w:b/>
+          <w:color w:val="24292E"/>
+          <w:shd w:val="clear" w:color="auto" w:fill="FFFFFF"/>
+        </w:rPr>
+        <w:t xml:space="preserve">Отправить </w:t>
+      </w:r>
+      <w:proofErr w:type="spellStart"/>
+      <w:r>
+        <w:rPr>
+          <w:rFonts w:ascii="Segoe UI" w:hAnsi="Segoe UI" w:cs="Segoe UI"/>
+          <w:b/>
+          <w:color w:val="24292E"/>
+          <w:shd w:val="clear" w:color="auto" w:fill="FFFFFF"/>
+        </w:rPr>
+        <w:t>http</w:t>
+      </w:r>
+      <w:proofErr w:type="spellEnd"/>
+      <w:r>
+        <w:rPr>
+          <w:rFonts w:ascii="Segoe UI" w:hAnsi="Segoe UI" w:cs="Segoe UI"/>
+          <w:b/>
+          <w:color w:val="24292E"/>
+          <w:shd w:val="clear" w:color="auto" w:fill="FFFFFF"/>
+        </w:rPr>
+        <w:t xml:space="preserve"> запрос на сервер.</w:t>
+      </w:r>
+    </w:p>
+    <w:p>
+      <w:pPr>
+        <w:spacing w:after="0" w:line="240" w:lineRule="auto"/>
+        <w:rPr>
+          <w:rFonts w:ascii="Segoe UI" w:hAnsi="Segoe UI" w:cs="Segoe UI"/>
+          <w:b/>
+          <w:color w:val="24292E"/>
+          <w:shd w:val="clear" w:color="auto" w:fill="FFFFFF"/>
+          <w:lang w:val="en-US"/>
+        </w:rPr>
+      </w:pPr>
+      <w:r>
+        <w:rPr>
+          <w:rFonts w:ascii="Segoe UI" w:hAnsi="Segoe UI" w:cs="Segoe UI"/>
+          <w:b/>
+          <w:color w:val="24292E"/>
+          <w:shd w:val="clear" w:color="auto" w:fill="FFFFFF"/>
+        </w:rPr>
+        <w:t xml:space="preserve"> </w:t>
+      </w:r>
+      <w:r>
+        <w:rPr>
+          <w:rFonts w:ascii="Segoe UI" w:hAnsi="Segoe UI" w:cs="Segoe UI"/>
+          <w:b/>
+          <w:color w:val="002060"/>
+          <w:shd w:val="clear" w:color="auto" w:fill="FFFFFF"/>
+          <w:lang w:val="en-US"/>
+        </w:rPr>
+        <w:t>Curl https://api.quarantine.country/api/v1/regions</w:t>
+      </w:r>
+    </w:p>
+    <w:p>
+      <w:pPr>
+        <w:pStyle w:val="a3"/>
+        <w:ind w:left="1004"/>
+        <w:rPr>
+          <w:rFonts w:ascii="Segoe UI" w:hAnsi="Segoe UI" w:cs="Segoe UI"/>
+          <w:shd w:val="clear" w:color="auto" w:fill="FFFFFF"/>
+          <w:lang w:val="en-US"/>
+        </w:rPr>
+      </w:pPr>
+    </w:p>
+    <w:p>
+      <w:pPr>
+        <w:spacing w:after="0" w:line="240" w:lineRule="auto"/>
+        <w:rPr>
+          <w:b/>
+          <w:lang w:val="en-US"/>
         </w:rPr>
       </w:pPr>
     </w:p>
@@ -3071,6 +3561,96 @@
     </w:lvl>
   </w:abstractNum>
   <w:abstractNum w:abstractNumId="1" w15:restartNumberingAfterBreak="0">
+    <w:nsid w:val="23523CAB"/>
+    <w:multiLevelType w:val="hybridMultilevel"/>
+    <w:tmpl w:val="54D62564"/>
+    <w:lvl w:ilvl="0" w:tplc="CF688400">
+      <w:start w:val="1"/>
+      <w:numFmt w:val="decimal"/>
+      <w:lvlText w:val="%1)"/>
+      <w:lvlJc w:val="left"/>
+      <w:pPr>
+        <w:ind w:left="1004" w:hanging="360"/>
+      </w:pPr>
+      <w:rPr>
+        <w:rFonts w:hint="default"/>
+        <w:color w:val="24292E"/>
+      </w:rPr>
+    </w:lvl>
+    <w:lvl w:ilvl="1" w:tplc="04190019" w:tentative="1">
+      <w:start w:val="1"/>
+      <w:numFmt w:val="lowerLetter"/>
+      <w:lvlText w:val="%2."/>
+      <w:lvlJc w:val="left"/>
+      <w:pPr>
+        <w:ind w:left="1724" w:hanging="360"/>
+      </w:pPr>
+    </w:lvl>
+    <w:lvl w:ilvl="2" w:tplc="0419001B" w:tentative="1">
+      <w:start w:val="1"/>
+      <w:numFmt w:val="lowerRoman"/>
+      <w:lvlText w:val="%3."/>
+      <w:lvlJc w:val="right"/>
+      <w:pPr>
+        <w:ind w:left="2444" w:hanging="180"/>
+      </w:pPr>
+    </w:lvl>
+    <w:lvl w:ilvl="3" w:tplc="0419000F" w:tentative="1">
+      <w:start w:val="1"/>
+      <w:numFmt w:val="decimal"/>
+      <w:lvlText w:val="%4."/>
+      <w:lvlJc w:val="left"/>
+      <w:pPr>
+        <w:ind w:left="3164" w:hanging="360"/>
+      </w:pPr>
+    </w:lvl>
+    <w:lvl w:ilvl="4" w:tplc="04190019" w:tentative="1">
+      <w:start w:val="1"/>
+      <w:numFmt w:val="lowerLetter"/>
+      <w:lvlText w:val="%5."/>
+      <w:lvlJc w:val="left"/>
+      <w:pPr>
+        <w:ind w:left="3884" w:hanging="360"/>
+      </w:pPr>
+    </w:lvl>
+    <w:lvl w:ilvl="5" w:tplc="0419001B" w:tentative="1">
+      <w:start w:val="1"/>
+      <w:numFmt w:val="lowerRoman"/>
+      <w:lvlText w:val="%6."/>
+      <w:lvlJc w:val="right"/>
+      <w:pPr>
+        <w:ind w:left="4604" w:hanging="180"/>
+      </w:pPr>
+    </w:lvl>
+    <w:lvl w:ilvl="6" w:tplc="0419000F" w:tentative="1">
+      <w:start w:val="1"/>
+      <w:numFmt w:val="decimal"/>
+      <w:lvlText w:val="%7."/>
+      <w:lvlJc w:val="left"/>
+      <w:pPr>
+        <w:ind w:left="5324" w:hanging="360"/>
+      </w:pPr>
+    </w:lvl>
+    <w:lvl w:ilvl="7" w:tplc="04190019" w:tentative="1">
+      <w:start w:val="1"/>
+      <w:numFmt w:val="lowerLetter"/>
+      <w:lvlText w:val="%8."/>
+      <w:lvlJc w:val="left"/>
+      <w:pPr>
+        <w:ind w:left="6044" w:hanging="360"/>
+      </w:pPr>
+    </w:lvl>
+    <w:lvl w:ilvl="8" w:tplc="0419001B" w:tentative="1">
+      <w:start w:val="1"/>
+      <w:numFmt w:val="lowerRoman"/>
+      <w:lvlText w:val="%9."/>
+      <w:lvlJc w:val="right"/>
+      <w:pPr>
+        <w:ind w:left="6764" w:hanging="180"/>
+      </w:pPr>
+    </w:lvl>
+  </w:abstractNum>
+  <w:abstractNum w:abstractNumId="2" w15:restartNumberingAfterBreak="0">
     <w:nsid w:val="2D264242"/>
     <w:multiLevelType w:val="hybridMultilevel"/>
     <w:tmpl w:val="51DCF0FE"/>
@@ -3156,7 +3736,7 @@
       </w:pPr>
     </w:lvl>
   </w:abstractNum>
-  <w:abstractNum w:abstractNumId="2" w15:restartNumberingAfterBreak="0">
+  <w:abstractNum w:abstractNumId="3" w15:restartNumberingAfterBreak="0">
     <w:nsid w:val="6A50503D"/>
     <w:multiLevelType w:val="hybridMultilevel"/>
     <w:tmpl w:val="2DE2A128"/>
@@ -3247,13 +3827,16 @@
     </w:lvl>
   </w:abstractNum>
   <w:num w:numId="1">
-    <w:abstractNumId w:val="2"/>
+    <w:abstractNumId w:val="3"/>
   </w:num>
   <w:num w:numId="2">
-    <w:abstractNumId w:val="1"/>
+    <w:abstractNumId w:val="2"/>
   </w:num>
   <w:num w:numId="3">
     <w:abstractNumId w:val="0"/>
+  </w:num>
+  <w:num w:numId="4">
+    <w:abstractNumId w:val="1"/>
   </w:num>
 </w:numbering>
 </file>

</xml_diff>